<commit_message>
beginning of tomcat and servlets
</commit_message>
<xml_diff>
--- a/docs/assignments/project1/Project 1 Specifications.docx
+++ b/docs/assignments/project1/Project 1 Specifications.docx
@@ -158,7 +158,23 @@
           <w:sz w:val="24"/>
           <w:szCs w:val="24"/>
         </w:rPr>
-        <w:t>Employees must select the type of reimbursement as: LODGING, TRAVEL, FOOD, or OTHER.</w:t>
+        <w:t xml:space="preserve">Employees must select the type of reimbursement as: </w:t>
+      </w:r>
+      <w:bookmarkStart w:id="0" w:name="_GoBack"/>
+      <w:r>
+        <w:rPr>
+          <w:sz w:val="24"/>
+          <w:szCs w:val="24"/>
+        </w:rPr>
+        <w:t>LODGING</w:t>
+      </w:r>
+      <w:bookmarkEnd w:id="0"/>
+      <w:r>
+        <w:rPr>
+          <w:sz w:val="24"/>
+          <w:szCs w:val="24"/>
+        </w:rPr>
+        <w:t>, TRAVEL, FOOD, or OTHER.</w:t>
       </w:r>
     </w:p>
     <w:p>
@@ -660,7 +676,23 @@
           <w:sz w:val="24"/>
           <w:szCs w:val="24"/>
         </w:rPr>
-        <w:t>Users can upload a document or image of their receipt when submitting reimbursements(optional)</w:t>
+        <w:t xml:space="preserve">Reimbursements should show as a result of a </w:t>
+      </w:r>
+      <w:proofErr w:type="spellStart"/>
+      <w:r>
+        <w:rPr>
+          <w:sz w:val="24"/>
+          <w:szCs w:val="24"/>
+        </w:rPr>
+        <w:t>sql</w:t>
+      </w:r>
+      <w:proofErr w:type="spellEnd"/>
+      <w:r>
+        <w:rPr>
+          <w:sz w:val="24"/>
+          <w:szCs w:val="24"/>
+        </w:rPr>
+        <w:t xml:space="preserve"> join.</w:t>
       </w:r>
     </w:p>
     <w:p>
@@ -679,6 +711,25 @@
           <w:sz w:val="24"/>
           <w:szCs w:val="24"/>
         </w:rPr>
+        <w:t>Users can upload a document or image of their receipt when submitting reimbursements(optional)</w:t>
+      </w:r>
+    </w:p>
+    <w:p>
+      <w:pPr>
+        <w:numPr>
+          <w:ilvl w:val="0"/>
+          <w:numId w:val="1"/>
+        </w:numPr>
+        <w:rPr>
+          <w:sz w:val="24"/>
+          <w:szCs w:val="24"/>
+        </w:rPr>
+      </w:pPr>
+      <w:r>
+        <w:rPr>
+          <w:sz w:val="24"/>
+          <w:szCs w:val="24"/>
+        </w:rPr>
         <w:t>The application will send an email to employees letting them know that they have been registered as a new user, giving them their temporary password(optional)</w:t>
       </w:r>
     </w:p>
@@ -761,8 +812,6 @@
         </w:rPr>
         <w:t>4/17/2020</w:t>
       </w:r>
-      <w:bookmarkStart w:id="0" w:name="_GoBack"/>
-      <w:bookmarkEnd w:id="0"/>
       <w:r>
         <w:rPr>
           <w:sz w:val="24"/>

</xml_diff>